<commit_message>
added lab cycle 2
</commit_message>
<xml_diff>
--- a/Lab Sheets.docx
+++ b/Lab Sheets.docx
@@ -405,18 +405,7 @@
           <w:szCs w:val="20"/>
           <w:lang w:eastAsia="en-IN"/>
         </w:rPr>
-        <w:t xml:space="preserve"> </w:t>
-      </w:r>
-      <w:proofErr w:type="gramStart"/>
-      <w:r>
-        <w:rPr>
-          <w:rFonts w:ascii="Courier New" w:eastAsia="Times New Roman" w:hAnsi="Courier New" w:cs="Courier New"/>
-          <w:color w:val="333333"/>
-          <w:sz w:val="20"/>
-          <w:szCs w:val="20"/>
-          <w:lang w:eastAsia="en-IN"/>
-        </w:rPr>
-        <w:t xml:space="preserve">( </w:t>
+        <w:t xml:space="preserve"> ( </w:t>
       </w:r>
       <w:proofErr w:type="spellStart"/>
       <w:r>
@@ -427,18 +416,7 @@
           <w:szCs w:val="20"/>
           <w:lang w:eastAsia="en-IN"/>
         </w:rPr>
-        <w:t>a</w:t>
-      </w:r>
-      <w:proofErr w:type="gramEnd"/>
-      <w:r>
-        <w:rPr>
-          <w:rFonts w:ascii="Courier New" w:eastAsia="Times New Roman" w:hAnsi="Courier New" w:cs="Courier New"/>
-          <w:color w:val="333333"/>
-          <w:sz w:val="20"/>
-          <w:szCs w:val="20"/>
-          <w:lang w:eastAsia="en-IN"/>
-        </w:rPr>
-        <w:t>,b</w:t>
+        <w:t>a,b</w:t>
       </w:r>
       <w:proofErr w:type="spellEnd"/>
       <w:r>
@@ -534,29 +512,7 @@
           <w:szCs w:val="20"/>
           <w:lang w:eastAsia="en-IN"/>
         </w:rPr>
-        <w:t xml:space="preserve">           </w:t>
-      </w:r>
-      <w:proofErr w:type="gramStart"/>
-      <w:r>
-        <w:rPr>
-          <w:rFonts w:ascii="Courier New" w:eastAsia="Times New Roman" w:hAnsi="Courier New" w:cs="Courier New"/>
-          <w:color w:val="333333"/>
-          <w:sz w:val="20"/>
-          <w:szCs w:val="20"/>
-          <w:lang w:eastAsia="en-IN"/>
-        </w:rPr>
-        <w:t>c :</w:t>
-      </w:r>
-      <w:proofErr w:type="gramEnd"/>
-      <w:r>
-        <w:rPr>
-          <w:rFonts w:ascii="Courier New" w:eastAsia="Times New Roman" w:hAnsi="Courier New" w:cs="Courier New"/>
-          <w:color w:val="333333"/>
-          <w:sz w:val="20"/>
-          <w:szCs w:val="20"/>
-          <w:lang w:eastAsia="en-IN"/>
-        </w:rPr>
-        <w:t xml:space="preserve"> </w:t>
+        <w:t xml:space="preserve">           c : </w:t>
       </w:r>
       <w:r>
         <w:rPr>
@@ -1216,6 +1172,7 @@
       <w:r>
         <w:rPr>
           <w:rFonts w:ascii="Courier New" w:eastAsia="Times New Roman" w:hAnsi="Courier New" w:cs="Courier New"/>
+          <w:noProof/>
           <w:color w:val="333333"/>
           <w:sz w:val="20"/>
           <w:szCs w:val="20"/>
@@ -1353,6 +1310,7 @@
       <w:r>
         <w:rPr>
           <w:rFonts w:ascii="Courier New" w:eastAsia="Times New Roman" w:hAnsi="Courier New" w:cs="Courier New"/>
+          <w:noProof/>
           <w:color w:val="333333"/>
           <w:sz w:val="20"/>
           <w:szCs w:val="20"/>
@@ -1838,18 +1796,7 @@
           <w:szCs w:val="20"/>
           <w:lang w:eastAsia="en-IN"/>
         </w:rPr>
-        <w:t xml:space="preserve"> </w:t>
-      </w:r>
-      <w:proofErr w:type="gramStart"/>
-      <w:r>
-        <w:rPr>
-          <w:rFonts w:ascii="Courier New" w:eastAsia="Times New Roman" w:hAnsi="Courier New" w:cs="Courier New"/>
-          <w:color w:val="333333"/>
-          <w:sz w:val="20"/>
-          <w:szCs w:val="20"/>
-          <w:lang w:eastAsia="en-IN"/>
-        </w:rPr>
-        <w:t xml:space="preserve">( </w:t>
+        <w:t xml:space="preserve"> ( </w:t>
       </w:r>
       <w:proofErr w:type="spellStart"/>
       <w:r>
@@ -1860,18 +1807,7 @@
           <w:szCs w:val="20"/>
           <w:lang w:eastAsia="en-IN"/>
         </w:rPr>
-        <w:t>a</w:t>
-      </w:r>
-      <w:proofErr w:type="gramEnd"/>
-      <w:r>
-        <w:rPr>
-          <w:rFonts w:ascii="Courier New" w:eastAsia="Times New Roman" w:hAnsi="Courier New" w:cs="Courier New"/>
-          <w:color w:val="333333"/>
-          <w:sz w:val="20"/>
-          <w:szCs w:val="20"/>
-          <w:lang w:eastAsia="en-IN"/>
-        </w:rPr>
-        <w:t>,b</w:t>
+        <w:t>a,b</w:t>
       </w:r>
       <w:proofErr w:type="spellEnd"/>
       <w:r>
@@ -1969,29 +1905,7 @@
           <w:szCs w:val="20"/>
           <w:lang w:eastAsia="en-IN"/>
         </w:rPr>
-        <w:t xml:space="preserve">           y</w:t>
-      </w:r>
-      <w:proofErr w:type="gramStart"/>
-      <w:r>
-        <w:rPr>
-          <w:rFonts w:ascii="Courier New" w:eastAsia="Times New Roman" w:hAnsi="Courier New" w:cs="Courier New"/>
-          <w:color w:val="333333"/>
-          <w:sz w:val="20"/>
-          <w:szCs w:val="20"/>
-          <w:lang w:eastAsia="en-IN"/>
-        </w:rPr>
-        <w:t>1,y</w:t>
-      </w:r>
-      <w:proofErr w:type="gramEnd"/>
-      <w:r>
-        <w:rPr>
-          <w:rFonts w:ascii="Courier New" w:eastAsia="Times New Roman" w:hAnsi="Courier New" w:cs="Courier New"/>
-          <w:color w:val="333333"/>
-          <w:sz w:val="20"/>
-          <w:szCs w:val="20"/>
-          <w:lang w:eastAsia="en-IN"/>
-        </w:rPr>
-        <w:t xml:space="preserve">2,y3,y4,y5,y6, y7 : </w:t>
+        <w:t xml:space="preserve">           y1,y2,y3,y4,y5,y6, y7 : </w:t>
       </w:r>
       <w:r>
         <w:rPr>
@@ -3007,6 +2921,7 @@
       </w:pPr>
       <w:r>
         <w:rPr>
+          <w:noProof/>
           <w:lang w:eastAsia="en-IN"/>
         </w:rPr>
         <w:drawing>
@@ -3081,6 +2996,7 @@
       </w:pPr>
       <w:r>
         <w:rPr>
+          <w:noProof/>
           <w:lang w:eastAsia="en-IN"/>
         </w:rPr>
         <w:lastRenderedPageBreak/>
@@ -3541,29 +3457,7 @@
           <w:szCs w:val="20"/>
           <w:lang w:eastAsia="en-IN"/>
         </w:rPr>
-        <w:t xml:space="preserve"> </w:t>
-      </w:r>
-      <w:proofErr w:type="gramStart"/>
-      <w:r>
-        <w:rPr>
-          <w:rFonts w:ascii="Courier New" w:eastAsia="Times New Roman" w:hAnsi="Courier New" w:cs="Courier New"/>
-          <w:color w:val="333333"/>
-          <w:sz w:val="20"/>
-          <w:szCs w:val="20"/>
-          <w:lang w:eastAsia="en-IN"/>
-        </w:rPr>
-        <w:t>( a</w:t>
-      </w:r>
-      <w:proofErr w:type="gramEnd"/>
-      <w:r>
-        <w:rPr>
-          <w:rFonts w:ascii="Courier New" w:eastAsia="Times New Roman" w:hAnsi="Courier New" w:cs="Courier New"/>
-          <w:color w:val="333333"/>
-          <w:sz w:val="20"/>
-          <w:szCs w:val="20"/>
-          <w:lang w:eastAsia="en-IN"/>
-        </w:rPr>
-        <w:t xml:space="preserve"> : </w:t>
+        <w:t xml:space="preserve"> ( a : </w:t>
       </w:r>
       <w:r>
         <w:rPr>
@@ -3717,29 +3611,7 @@
           <w:szCs w:val="20"/>
           <w:lang w:eastAsia="en-IN"/>
         </w:rPr>
-        <w:t xml:space="preserve">           </w:t>
-      </w:r>
-      <w:proofErr w:type="gramStart"/>
-      <w:r>
-        <w:rPr>
-          <w:rFonts w:ascii="Courier New" w:eastAsia="Times New Roman" w:hAnsi="Courier New" w:cs="Courier New"/>
-          <w:color w:val="333333"/>
-          <w:sz w:val="20"/>
-          <w:szCs w:val="20"/>
-          <w:lang w:eastAsia="en-IN"/>
-        </w:rPr>
-        <w:t>b :</w:t>
-      </w:r>
-      <w:proofErr w:type="gramEnd"/>
-      <w:r>
-        <w:rPr>
-          <w:rFonts w:ascii="Courier New" w:eastAsia="Times New Roman" w:hAnsi="Courier New" w:cs="Courier New"/>
-          <w:color w:val="333333"/>
-          <w:sz w:val="20"/>
-          <w:szCs w:val="20"/>
-          <w:lang w:eastAsia="en-IN"/>
-        </w:rPr>
-        <w:t xml:space="preserve"> </w:t>
+        <w:t xml:space="preserve">           b : </w:t>
       </w:r>
       <w:r>
         <w:rPr>
@@ -3893,29 +3765,7 @@
           <w:szCs w:val="20"/>
           <w:lang w:eastAsia="en-IN"/>
         </w:rPr>
-        <w:t xml:space="preserve">           </w:t>
-      </w:r>
-      <w:proofErr w:type="gramStart"/>
-      <w:r>
-        <w:rPr>
-          <w:rFonts w:ascii="Courier New" w:eastAsia="Times New Roman" w:hAnsi="Courier New" w:cs="Courier New"/>
-          <w:color w:val="333333"/>
-          <w:sz w:val="20"/>
-          <w:szCs w:val="20"/>
-          <w:lang w:eastAsia="en-IN"/>
-        </w:rPr>
-        <w:t>c :</w:t>
-      </w:r>
-      <w:proofErr w:type="gramEnd"/>
-      <w:r>
-        <w:rPr>
-          <w:rFonts w:ascii="Courier New" w:eastAsia="Times New Roman" w:hAnsi="Courier New" w:cs="Courier New"/>
-          <w:color w:val="333333"/>
-          <w:sz w:val="20"/>
-          <w:szCs w:val="20"/>
-          <w:lang w:eastAsia="en-IN"/>
-        </w:rPr>
-        <w:t xml:space="preserve"> </w:t>
+        <w:t xml:space="preserve">           c : </w:t>
       </w:r>
       <w:r>
         <w:rPr>
@@ -4411,7 +4261,6 @@
           <w:lang w:eastAsia="en-IN"/>
         </w:rPr>
       </w:pPr>
-      <w:proofErr w:type="gramStart"/>
       <w:r>
         <w:rPr>
           <w:rFonts w:ascii="Courier New" w:eastAsia="Times New Roman" w:hAnsi="Courier New" w:cs="Courier New"/>
@@ -4422,7 +4271,6 @@
         </w:rPr>
         <w:t>c(</w:t>
       </w:r>
-      <w:proofErr w:type="gramEnd"/>
       <w:r>
         <w:rPr>
           <w:rFonts w:ascii="Courier New" w:eastAsia="Times New Roman" w:hAnsi="Courier New" w:cs="Courier New"/>
@@ -4543,7 +4391,6 @@
           <w:lang w:eastAsia="en-IN"/>
         </w:rPr>
       </w:pPr>
-      <w:proofErr w:type="gramStart"/>
       <w:r>
         <w:rPr>
           <w:rFonts w:ascii="Courier New" w:eastAsia="Times New Roman" w:hAnsi="Courier New" w:cs="Courier New"/>
@@ -4554,7 +4401,6 @@
         </w:rPr>
         <w:t>c(</w:t>
       </w:r>
-      <w:proofErr w:type="gramEnd"/>
       <w:r>
         <w:rPr>
           <w:rFonts w:ascii="Courier New" w:eastAsia="Times New Roman" w:hAnsi="Courier New" w:cs="Courier New"/>
@@ -4675,7 +4521,6 @@
           <w:lang w:eastAsia="en-IN"/>
         </w:rPr>
       </w:pPr>
-      <w:proofErr w:type="gramStart"/>
       <w:r>
         <w:rPr>
           <w:rFonts w:ascii="Courier New" w:eastAsia="Times New Roman" w:hAnsi="Courier New" w:cs="Courier New"/>
@@ -4686,7 +4531,6 @@
         </w:rPr>
         <w:t>c(</w:t>
       </w:r>
-      <w:proofErr w:type="gramEnd"/>
       <w:r>
         <w:rPr>
           <w:rFonts w:ascii="Courier New" w:eastAsia="Times New Roman" w:hAnsi="Courier New" w:cs="Courier New"/>
@@ -4807,7 +4651,6 @@
           <w:lang w:eastAsia="en-IN"/>
         </w:rPr>
       </w:pPr>
-      <w:proofErr w:type="gramStart"/>
       <w:r>
         <w:rPr>
           <w:rFonts w:ascii="Courier New" w:eastAsia="Times New Roman" w:hAnsi="Courier New" w:cs="Courier New"/>
@@ -4818,7 +4661,6 @@
         </w:rPr>
         <w:t>c(</w:t>
       </w:r>
-      <w:proofErr w:type="gramEnd"/>
       <w:r>
         <w:rPr>
           <w:rFonts w:ascii="Courier New" w:eastAsia="Times New Roman" w:hAnsi="Courier New" w:cs="Courier New"/>
@@ -4941,7 +4783,6 @@
           <w:lang w:eastAsia="en-IN"/>
         </w:rPr>
       </w:pPr>
-      <w:proofErr w:type="gramStart"/>
       <w:r>
         <w:rPr>
           <w:rFonts w:ascii="Courier New" w:eastAsia="Times New Roman" w:hAnsi="Courier New" w:cs="Courier New"/>
@@ -4952,7 +4793,6 @@
         </w:rPr>
         <w:t>c(</w:t>
       </w:r>
-      <w:proofErr w:type="gramEnd"/>
       <w:r>
         <w:rPr>
           <w:rFonts w:ascii="Courier New" w:eastAsia="Times New Roman" w:hAnsi="Courier New" w:cs="Courier New"/>
@@ -5075,7 +4915,6 @@
           <w:lang w:eastAsia="en-IN"/>
         </w:rPr>
       </w:pPr>
-      <w:proofErr w:type="gramStart"/>
       <w:r>
         <w:rPr>
           <w:rFonts w:ascii="Courier New" w:eastAsia="Times New Roman" w:hAnsi="Courier New" w:cs="Courier New"/>
@@ -5086,7 +4925,6 @@
         </w:rPr>
         <w:t>c(</w:t>
       </w:r>
-      <w:proofErr w:type="gramEnd"/>
       <w:r>
         <w:rPr>
           <w:rFonts w:ascii="Courier New" w:eastAsia="Times New Roman" w:hAnsi="Courier New" w:cs="Courier New"/>
@@ -5209,7 +5047,6 @@
           <w:lang w:eastAsia="en-IN"/>
         </w:rPr>
       </w:pPr>
-      <w:proofErr w:type="gramStart"/>
       <w:r>
         <w:rPr>
           <w:rFonts w:ascii="Courier New" w:eastAsia="Times New Roman" w:hAnsi="Courier New" w:cs="Courier New"/>
@@ -5220,7 +5057,6 @@
         </w:rPr>
         <w:t>c(</w:t>
       </w:r>
-      <w:proofErr w:type="gramEnd"/>
       <w:r>
         <w:rPr>
           <w:rFonts w:ascii="Courier New" w:eastAsia="Times New Roman" w:hAnsi="Courier New" w:cs="Courier New"/>
@@ -5414,6 +5250,7 @@
       </w:pPr>
       <w:r>
         <w:rPr>
+          <w:noProof/>
           <w:lang w:eastAsia="en-IN"/>
         </w:rPr>
         <w:lastRenderedPageBreak/>
@@ -5499,6 +5336,7 @@
       </w:pPr>
       <w:r>
         <w:rPr>
+          <w:noProof/>
           <w:lang w:eastAsia="en-IN"/>
         </w:rPr>
         <w:drawing>
@@ -5606,13 +5444,7 @@
       </w:pPr>
       <w:r>
         <w:lastRenderedPageBreak/>
-        <w:t xml:space="preserve">Implement </w:t>
-      </w:r>
-      <w:r>
-        <w:t xml:space="preserve">given logical expressions </w:t>
-      </w:r>
-      <w:r>
-        <w:t>in</w:t>
+        <w:t>Implement given logical expressions in</w:t>
       </w:r>
       <w:r>
         <w:t xml:space="preserve"> VHDL for FPGA on Vivado Design Suite.</w:t>
@@ -6128,29 +5960,7 @@
           <w:szCs w:val="20"/>
           <w:lang w:eastAsia="en-IN"/>
         </w:rPr>
-        <w:t xml:space="preserve"> </w:t>
-      </w:r>
-      <w:proofErr w:type="gramStart"/>
-      <w:r>
-        <w:rPr>
-          <w:rFonts w:ascii="Courier New" w:eastAsia="Times New Roman" w:hAnsi="Courier New" w:cs="Courier New"/>
-          <w:color w:val="333333"/>
-          <w:sz w:val="20"/>
-          <w:szCs w:val="20"/>
-          <w:lang w:eastAsia="en-IN"/>
-        </w:rPr>
-        <w:t>( a</w:t>
-      </w:r>
-      <w:proofErr w:type="gramEnd"/>
-      <w:r>
-        <w:rPr>
-          <w:rFonts w:ascii="Courier New" w:eastAsia="Times New Roman" w:hAnsi="Courier New" w:cs="Courier New"/>
-          <w:color w:val="333333"/>
-          <w:sz w:val="20"/>
-          <w:szCs w:val="20"/>
-          <w:lang w:eastAsia="en-IN"/>
-        </w:rPr>
-        <w:t xml:space="preserve">, b : </w:t>
+        <w:t xml:space="preserve"> ( a, b : </w:t>
       </w:r>
       <w:r>
         <w:rPr>
@@ -6304,29 +6114,7 @@
           <w:szCs w:val="20"/>
           <w:lang w:eastAsia="en-IN"/>
         </w:rPr>
-        <w:t xml:space="preserve">           y1, y</w:t>
-      </w:r>
-      <w:proofErr w:type="gramStart"/>
-      <w:r>
-        <w:rPr>
-          <w:rFonts w:ascii="Courier New" w:eastAsia="Times New Roman" w:hAnsi="Courier New" w:cs="Courier New"/>
-          <w:color w:val="333333"/>
-          <w:sz w:val="20"/>
-          <w:szCs w:val="20"/>
-          <w:lang w:eastAsia="en-IN"/>
-        </w:rPr>
-        <w:t>3 :</w:t>
-      </w:r>
-      <w:proofErr w:type="gramEnd"/>
-      <w:r>
-        <w:rPr>
-          <w:rFonts w:ascii="Courier New" w:eastAsia="Times New Roman" w:hAnsi="Courier New" w:cs="Courier New"/>
-          <w:color w:val="333333"/>
-          <w:sz w:val="20"/>
-          <w:szCs w:val="20"/>
-          <w:lang w:eastAsia="en-IN"/>
-        </w:rPr>
-        <w:t xml:space="preserve"> </w:t>
+        <w:t xml:space="preserve">           y1, y3 : </w:t>
       </w:r>
       <w:r>
         <w:rPr>
@@ -6480,29 +6268,7 @@
           <w:szCs w:val="20"/>
           <w:lang w:eastAsia="en-IN"/>
         </w:rPr>
-        <w:t xml:space="preserve">           y</w:t>
-      </w:r>
-      <w:proofErr w:type="gramStart"/>
-      <w:r>
-        <w:rPr>
-          <w:rFonts w:ascii="Courier New" w:eastAsia="Times New Roman" w:hAnsi="Courier New" w:cs="Courier New"/>
-          <w:color w:val="333333"/>
-          <w:sz w:val="20"/>
-          <w:szCs w:val="20"/>
-          <w:lang w:eastAsia="en-IN"/>
-        </w:rPr>
-        <w:t>2 :</w:t>
-      </w:r>
-      <w:proofErr w:type="gramEnd"/>
-      <w:r>
-        <w:rPr>
-          <w:rFonts w:ascii="Courier New" w:eastAsia="Times New Roman" w:hAnsi="Courier New" w:cs="Courier New"/>
-          <w:color w:val="333333"/>
-          <w:sz w:val="20"/>
-          <w:szCs w:val="20"/>
-          <w:lang w:eastAsia="en-IN"/>
-        </w:rPr>
-        <w:t xml:space="preserve"> </w:t>
+        <w:t xml:space="preserve">           y2 : </w:t>
       </w:r>
       <w:proofErr w:type="spellStart"/>
       <w:r>
@@ -6934,20 +6700,7 @@
           <w:szCs w:val="20"/>
           <w:lang w:eastAsia="en-IN"/>
         </w:rPr>
-        <w:t>STD_LOGIC_</w:t>
-      </w:r>
-      <w:proofErr w:type="gramStart"/>
-      <w:r>
-        <w:rPr>
-          <w:rFonts w:ascii="Courier New" w:eastAsia="Times New Roman" w:hAnsi="Courier New" w:cs="Courier New"/>
-          <w:b/>
-          <w:bCs/>
-          <w:color w:val="333399"/>
-          <w:sz w:val="20"/>
-          <w:szCs w:val="20"/>
-          <w:lang w:eastAsia="en-IN"/>
-        </w:rPr>
-        <w:t>VECTOR</w:t>
+        <w:t>STD_LOGIC_VECTOR</w:t>
       </w:r>
       <w:r>
         <w:rPr>
@@ -6959,7 +6712,6 @@
         </w:rPr>
         <w:t>(</w:t>
       </w:r>
-      <w:proofErr w:type="gramEnd"/>
       <w:r>
         <w:rPr>
           <w:rFonts w:ascii="Courier New" w:eastAsia="Times New Roman" w:hAnsi="Courier New" w:cs="Courier New"/>
@@ -7608,6 +7360,7 @@
       </w:pPr>
       <w:r>
         <w:rPr>
+          <w:noProof/>
           <w:lang w:eastAsia="en-IN"/>
         </w:rPr>
         <w:drawing>
@@ -7682,6 +7435,7 @@
       </w:pPr>
       <w:r>
         <w:rPr>
+          <w:noProof/>
           <w:lang w:eastAsia="en-IN"/>
         </w:rPr>
         <w:drawing>
@@ -7897,29 +7651,51 @@
           <w:sz w:val="24"/>
           <w:szCs w:val="24"/>
         </w:rPr>
-        <w:t>(</w:t>
-      </w:r>
-      <w:proofErr w:type="gramStart"/>
+        <w:t>(6:0)&amp;B(7)</w:t>
+      </w:r>
       <w:r>
         <w:rPr>
           <w:sz w:val="24"/>
           <w:szCs w:val="24"/>
         </w:rPr>
-        <w:t>6:0)&amp;</w:t>
-      </w:r>
-      <w:proofErr w:type="gramEnd"/>
-      <w:r>
+        <w:t xml:space="preserve">; </w:t>
+      </w:r>
+    </w:p>
+    <w:p>
+      <w:pPr>
+        <w:spacing w:after="120"/>
+        <w:ind w:left="360"/>
         <w:rPr>
           <w:sz w:val="24"/>
           <w:szCs w:val="24"/>
         </w:rPr>
-        <w:t>B(7)</w:t>
-      </w:r>
+      </w:pPr>
       <w:r>
         <w:rPr>
           <w:sz w:val="24"/>
           <w:szCs w:val="24"/>
         </w:rPr>
+        <w:t xml:space="preserve">y2 = </w:t>
+      </w:r>
+      <w:r>
+        <w:rPr>
+          <w:sz w:val="24"/>
+          <w:szCs w:val="24"/>
+        </w:rPr>
+        <w:t>C(3:0)</w:t>
+      </w:r>
+      <w:r>
+        <w:rPr>
+          <w:sz w:val="24"/>
+          <w:szCs w:val="24"/>
+        </w:rPr>
+        <w:t>&amp;B(7:4)</w:t>
+      </w:r>
+      <w:r>
+        <w:rPr>
+          <w:sz w:val="24"/>
+          <w:szCs w:val="24"/>
+        </w:rPr>
         <w:t xml:space="preserve">; </w:t>
       </w:r>
     </w:p>
@@ -7937,100 +7713,14 @@
           <w:sz w:val="24"/>
           <w:szCs w:val="24"/>
         </w:rPr>
-        <w:t xml:space="preserve">y2 = </w:t>
+        <w:t xml:space="preserve">y3 = </w:t>
       </w:r>
       <w:r>
         <w:rPr>
           <w:sz w:val="24"/>
           <w:szCs w:val="24"/>
         </w:rPr>
-        <w:t>C(</w:t>
-      </w:r>
-      <w:proofErr w:type="gramStart"/>
-      <w:r>
-        <w:rPr>
-          <w:sz w:val="24"/>
-          <w:szCs w:val="24"/>
-        </w:rPr>
-        <w:t>3:0)</w:t>
-      </w:r>
-      <w:r>
-        <w:rPr>
-          <w:sz w:val="24"/>
-          <w:szCs w:val="24"/>
-        </w:rPr>
-        <w:t>&amp;</w:t>
-      </w:r>
-      <w:proofErr w:type="gramEnd"/>
-      <w:r>
-        <w:rPr>
-          <w:sz w:val="24"/>
-          <w:szCs w:val="24"/>
-        </w:rPr>
-        <w:t>B(7:4)</w:t>
-      </w:r>
-      <w:r>
-        <w:rPr>
-          <w:sz w:val="24"/>
-          <w:szCs w:val="24"/>
-        </w:rPr>
-        <w:t xml:space="preserve">; </w:t>
-      </w:r>
-    </w:p>
-    <w:p>
-      <w:pPr>
-        <w:spacing w:after="120"/>
-        <w:ind w:left="360"/>
-        <w:rPr>
-          <w:sz w:val="24"/>
-          <w:szCs w:val="24"/>
-        </w:rPr>
-      </w:pPr>
-      <w:r>
-        <w:rPr>
-          <w:sz w:val="24"/>
-          <w:szCs w:val="24"/>
-        </w:rPr>
-        <w:t xml:space="preserve">y3 = </w:t>
-      </w:r>
-      <w:r>
-        <w:rPr>
-          <w:sz w:val="24"/>
-          <w:szCs w:val="24"/>
-        </w:rPr>
-        <w:t>“</w:t>
-      </w:r>
-      <w:proofErr w:type="gramStart"/>
-      <w:r>
-        <w:rPr>
-          <w:sz w:val="24"/>
-          <w:szCs w:val="24"/>
-        </w:rPr>
-        <w:t>00”&amp;</w:t>
-      </w:r>
-      <w:proofErr w:type="gramEnd"/>
-      <w:r>
-        <w:rPr>
-          <w:sz w:val="24"/>
-          <w:szCs w:val="24"/>
-        </w:rPr>
-        <w:t xml:space="preserve">C(1:0) . </w:t>
-      </w:r>
-      <w:proofErr w:type="gramStart"/>
-      <w:r>
-        <w:rPr>
-          <w:sz w:val="24"/>
-          <w:szCs w:val="24"/>
-        </w:rPr>
-        <w:t>a(</w:t>
-      </w:r>
-      <w:proofErr w:type="gramEnd"/>
-      <w:r>
-        <w:rPr>
-          <w:sz w:val="24"/>
-          <w:szCs w:val="24"/>
-        </w:rPr>
-        <w:t>7:6)&amp;”11”</w:t>
+        <w:t>“00”&amp;C(1:0) . a(7:6)&amp;”11”</w:t>
       </w:r>
       <w:r>
         <w:rPr>
@@ -8425,29 +8115,7 @@
           <w:szCs w:val="20"/>
           <w:lang w:eastAsia="en-IN"/>
         </w:rPr>
-        <w:t xml:space="preserve"> </w:t>
-      </w:r>
-      <w:proofErr w:type="gramStart"/>
-      <w:r>
-        <w:rPr>
-          <w:rFonts w:ascii="Courier New" w:eastAsia="Times New Roman" w:hAnsi="Courier New" w:cs="Courier New"/>
-          <w:color w:val="333333"/>
-          <w:sz w:val="20"/>
-          <w:szCs w:val="20"/>
-          <w:lang w:eastAsia="en-IN"/>
-        </w:rPr>
-        <w:t>( a</w:t>
-      </w:r>
-      <w:proofErr w:type="gramEnd"/>
-      <w:r>
-        <w:rPr>
-          <w:rFonts w:ascii="Courier New" w:eastAsia="Times New Roman" w:hAnsi="Courier New" w:cs="Courier New"/>
-          <w:color w:val="333333"/>
-          <w:sz w:val="20"/>
-          <w:szCs w:val="20"/>
-          <w:lang w:eastAsia="en-IN"/>
-        </w:rPr>
-        <w:t xml:space="preserve">, b, c : </w:t>
+        <w:t xml:space="preserve"> ( a, b, c : </w:t>
       </w:r>
       <w:r>
         <w:rPr>
@@ -8622,29 +8290,7 @@
           <w:szCs w:val="20"/>
           <w:lang w:eastAsia="en-IN"/>
         </w:rPr>
-        <w:t xml:space="preserve">           y1, y</w:t>
-      </w:r>
-      <w:proofErr w:type="gramStart"/>
-      <w:r>
-        <w:rPr>
-          <w:rFonts w:ascii="Courier New" w:eastAsia="Times New Roman" w:hAnsi="Courier New" w:cs="Courier New"/>
-          <w:color w:val="333333"/>
-          <w:sz w:val="20"/>
-          <w:szCs w:val="20"/>
-          <w:lang w:eastAsia="en-IN"/>
-        </w:rPr>
-        <w:t>2 :</w:t>
-      </w:r>
-      <w:proofErr w:type="gramEnd"/>
-      <w:r>
-        <w:rPr>
-          <w:rFonts w:ascii="Courier New" w:eastAsia="Times New Roman" w:hAnsi="Courier New" w:cs="Courier New"/>
-          <w:color w:val="333333"/>
-          <w:sz w:val="20"/>
-          <w:szCs w:val="20"/>
-          <w:lang w:eastAsia="en-IN"/>
-        </w:rPr>
-        <w:t xml:space="preserve"> </w:t>
+        <w:t xml:space="preserve">           y1, y2 : </w:t>
       </w:r>
       <w:r>
         <w:rPr>
@@ -8819,29 +8465,7 @@
           <w:szCs w:val="20"/>
           <w:lang w:eastAsia="en-IN"/>
         </w:rPr>
-        <w:t xml:space="preserve">           y</w:t>
-      </w:r>
-      <w:proofErr w:type="gramStart"/>
-      <w:r>
-        <w:rPr>
-          <w:rFonts w:ascii="Courier New" w:eastAsia="Times New Roman" w:hAnsi="Courier New" w:cs="Courier New"/>
-          <w:color w:val="333333"/>
-          <w:sz w:val="20"/>
-          <w:szCs w:val="20"/>
-          <w:lang w:eastAsia="en-IN"/>
-        </w:rPr>
-        <w:t>3 :</w:t>
-      </w:r>
-      <w:proofErr w:type="gramEnd"/>
-      <w:r>
-        <w:rPr>
-          <w:rFonts w:ascii="Courier New" w:eastAsia="Times New Roman" w:hAnsi="Courier New" w:cs="Courier New"/>
-          <w:color w:val="333333"/>
-          <w:sz w:val="20"/>
-          <w:szCs w:val="20"/>
-          <w:lang w:eastAsia="en-IN"/>
-        </w:rPr>
-        <w:t xml:space="preserve"> </w:t>
+        <w:t xml:space="preserve">           y3 : </w:t>
       </w:r>
       <w:r>
         <w:rPr>
@@ -9334,20 +8958,8 @@
           <w:szCs w:val="20"/>
           <w:lang w:eastAsia="en-IN"/>
         </w:rPr>
-        <w:t xml:space="preserve">    y1 &lt;= </w:t>
-      </w:r>
-      <w:proofErr w:type="gramStart"/>
-      <w:r>
-        <w:rPr>
-          <w:rFonts w:ascii="Courier New" w:eastAsia="Times New Roman" w:hAnsi="Courier New" w:cs="Courier New"/>
-          <w:color w:val="333333"/>
-          <w:sz w:val="20"/>
-          <w:szCs w:val="20"/>
-          <w:lang w:eastAsia="en-IN"/>
-        </w:rPr>
-        <w:t>a(</w:t>
-      </w:r>
-      <w:proofErr w:type="gramEnd"/>
+        <w:t xml:space="preserve">    y1 &lt;= a(</w:t>
+      </w:r>
       <w:r>
         <w:rPr>
           <w:rFonts w:ascii="Courier New" w:eastAsia="Times New Roman" w:hAnsi="Courier New" w:cs="Courier New"/>
@@ -9478,20 +9090,8 @@
           <w:szCs w:val="20"/>
           <w:lang w:eastAsia="en-IN"/>
         </w:rPr>
-        <w:t xml:space="preserve">    y2 &lt;= </w:t>
-      </w:r>
-      <w:proofErr w:type="gramStart"/>
-      <w:r>
-        <w:rPr>
-          <w:rFonts w:ascii="Courier New" w:eastAsia="Times New Roman" w:hAnsi="Courier New" w:cs="Courier New"/>
-          <w:color w:val="333333"/>
-          <w:sz w:val="20"/>
-          <w:szCs w:val="20"/>
-          <w:lang w:eastAsia="en-IN"/>
-        </w:rPr>
-        <w:t>c(</w:t>
-      </w:r>
-      <w:proofErr w:type="gramEnd"/>
+        <w:t xml:space="preserve">    y2 &lt;= c(</w:t>
+      </w:r>
       <w:r>
         <w:rPr>
           <w:rFonts w:ascii="Courier New" w:eastAsia="Times New Roman" w:hAnsi="Courier New" w:cs="Courier New"/>
@@ -9679,31 +9279,7 @@
           <w:shd w:val="clear" w:color="auto" w:fill="FFF0F0"/>
           <w:lang w:eastAsia="en-IN"/>
         </w:rPr>
-        <w:t xml:space="preserve">"00" &amp; </w:t>
-      </w:r>
-      <w:proofErr w:type="gramStart"/>
-      <w:r>
-        <w:rPr>
-          <w:rFonts w:ascii="Courier New" w:eastAsia="Times New Roman" w:hAnsi="Courier New" w:cs="Courier New"/>
-          <w:color w:val="333333"/>
-          <w:sz w:val="20"/>
-          <w:szCs w:val="20"/>
-          <w:shd w:val="clear" w:color="auto" w:fill="FFF0F0"/>
-          <w:lang w:eastAsia="en-IN"/>
-        </w:rPr>
-        <w:t>c( 1</w:t>
-      </w:r>
-      <w:proofErr w:type="gramEnd"/>
-      <w:r>
-        <w:rPr>
-          <w:rFonts w:ascii="Courier New" w:eastAsia="Times New Roman" w:hAnsi="Courier New" w:cs="Courier New"/>
-          <w:color w:val="333333"/>
-          <w:sz w:val="20"/>
-          <w:szCs w:val="20"/>
-          <w:shd w:val="clear" w:color="auto" w:fill="FFF0F0"/>
-          <w:lang w:eastAsia="en-IN"/>
-        </w:rPr>
-        <w:t xml:space="preserve"> </w:t>
+        <w:t xml:space="preserve">"00" &amp; c( 1 </w:t>
       </w:r>
       <w:proofErr w:type="spellStart"/>
       <w:r>
@@ -9914,6 +9490,7 @@
       </w:pPr>
       <w:r>
         <w:rPr>
+          <w:noProof/>
           <w:lang w:eastAsia="en-IN"/>
         </w:rPr>
         <w:drawing>
@@ -10010,6 +9587,7 @@
       </w:pPr>
       <w:r>
         <w:rPr>
+          <w:noProof/>
           <w:lang w:eastAsia="en-IN"/>
         </w:rPr>
         <w:lastRenderedPageBreak/>
@@ -10597,29 +10175,7 @@
           <w:szCs w:val="20"/>
           <w:lang w:eastAsia="en-IN"/>
         </w:rPr>
-        <w:t xml:space="preserve"> </w:t>
-      </w:r>
-      <w:proofErr w:type="gramStart"/>
-      <w:r>
-        <w:rPr>
-          <w:rFonts w:ascii="Courier New" w:eastAsia="Times New Roman" w:hAnsi="Courier New" w:cs="Courier New"/>
-          <w:color w:val="333333"/>
-          <w:sz w:val="20"/>
-          <w:szCs w:val="20"/>
-          <w:lang w:eastAsia="en-IN"/>
-        </w:rPr>
-        <w:t>( a</w:t>
-      </w:r>
-      <w:proofErr w:type="gramEnd"/>
-      <w:r>
-        <w:rPr>
-          <w:rFonts w:ascii="Courier New" w:eastAsia="Times New Roman" w:hAnsi="Courier New" w:cs="Courier New"/>
-          <w:color w:val="333333"/>
-          <w:sz w:val="20"/>
-          <w:szCs w:val="20"/>
-          <w:lang w:eastAsia="en-IN"/>
-        </w:rPr>
-        <w:t xml:space="preserve">, b : </w:t>
+        <w:t xml:space="preserve"> ( a, b : </w:t>
       </w:r>
       <w:r>
         <w:rPr>
@@ -10794,29 +10350,7 @@
           <w:szCs w:val="20"/>
           <w:lang w:eastAsia="en-IN"/>
         </w:rPr>
-        <w:t xml:space="preserve">           </w:t>
-      </w:r>
-      <w:proofErr w:type="gramStart"/>
-      <w:r>
-        <w:rPr>
-          <w:rFonts w:ascii="Courier New" w:eastAsia="Times New Roman" w:hAnsi="Courier New" w:cs="Courier New"/>
-          <w:color w:val="333333"/>
-          <w:sz w:val="20"/>
-          <w:szCs w:val="20"/>
-          <w:lang w:eastAsia="en-IN"/>
-        </w:rPr>
-        <w:t>m :</w:t>
-      </w:r>
-      <w:proofErr w:type="gramEnd"/>
-      <w:r>
-        <w:rPr>
-          <w:rFonts w:ascii="Courier New" w:eastAsia="Times New Roman" w:hAnsi="Courier New" w:cs="Courier New"/>
-          <w:color w:val="333333"/>
-          <w:sz w:val="20"/>
-          <w:szCs w:val="20"/>
-          <w:lang w:eastAsia="en-IN"/>
-        </w:rPr>
-        <w:t xml:space="preserve"> </w:t>
+        <w:t xml:space="preserve">           m : </w:t>
       </w:r>
       <w:r>
         <w:rPr>
@@ -10944,29 +10478,7 @@
           <w:szCs w:val="20"/>
           <w:lang w:eastAsia="en-IN"/>
         </w:rPr>
-        <w:t xml:space="preserve">, </w:t>
-      </w:r>
-      <w:proofErr w:type="gramStart"/>
-      <w:r>
-        <w:rPr>
-          <w:rFonts w:ascii="Courier New" w:eastAsia="Times New Roman" w:hAnsi="Courier New" w:cs="Courier New"/>
-          <w:color w:val="333333"/>
-          <w:sz w:val="20"/>
-          <w:szCs w:val="20"/>
-          <w:lang w:eastAsia="en-IN"/>
-        </w:rPr>
-        <w:t>c :</w:t>
-      </w:r>
-      <w:proofErr w:type="gramEnd"/>
-      <w:r>
-        <w:rPr>
-          <w:rFonts w:ascii="Courier New" w:eastAsia="Times New Roman" w:hAnsi="Courier New" w:cs="Courier New"/>
-          <w:color w:val="333333"/>
-          <w:sz w:val="20"/>
-          <w:szCs w:val="20"/>
-          <w:lang w:eastAsia="en-IN"/>
-        </w:rPr>
-        <w:t xml:space="preserve"> </w:t>
+        <w:t xml:space="preserve">, c : </w:t>
       </w:r>
       <w:proofErr w:type="spellStart"/>
       <w:r>
@@ -11074,29 +10586,7 @@
           <w:szCs w:val="20"/>
           <w:lang w:eastAsia="en-IN"/>
         </w:rPr>
-        <w:t xml:space="preserve">           </w:t>
-      </w:r>
-      <w:proofErr w:type="gramStart"/>
-      <w:r>
-        <w:rPr>
-          <w:rFonts w:ascii="Courier New" w:eastAsia="Times New Roman" w:hAnsi="Courier New" w:cs="Courier New"/>
-          <w:color w:val="333333"/>
-          <w:sz w:val="20"/>
-          <w:szCs w:val="20"/>
-          <w:lang w:eastAsia="en-IN"/>
-        </w:rPr>
-        <w:t>y :</w:t>
-      </w:r>
-      <w:proofErr w:type="gramEnd"/>
-      <w:r>
-        <w:rPr>
-          <w:rFonts w:ascii="Courier New" w:eastAsia="Times New Roman" w:hAnsi="Courier New" w:cs="Courier New"/>
-          <w:color w:val="333333"/>
-          <w:sz w:val="20"/>
-          <w:szCs w:val="20"/>
-          <w:lang w:eastAsia="en-IN"/>
-        </w:rPr>
-        <w:t xml:space="preserve"> </w:t>
+        <w:t xml:space="preserve">           y : </w:t>
       </w:r>
       <w:r>
         <w:rPr>
@@ -11551,20 +11041,7 @@
           <w:szCs w:val="20"/>
           <w:lang w:eastAsia="en-IN"/>
         </w:rPr>
-        <w:t>STD_LOGIC_</w:t>
-      </w:r>
-      <w:proofErr w:type="gramStart"/>
-      <w:r>
-        <w:rPr>
-          <w:rFonts w:ascii="Courier New" w:eastAsia="Times New Roman" w:hAnsi="Courier New" w:cs="Courier New"/>
-          <w:b/>
-          <w:bCs/>
-          <w:color w:val="333399"/>
-          <w:sz w:val="20"/>
-          <w:szCs w:val="20"/>
-          <w:lang w:eastAsia="en-IN"/>
-        </w:rPr>
-        <w:t>VECTOR</w:t>
+        <w:t>STD_LOGIC_VECTOR</w:t>
       </w:r>
       <w:r>
         <w:rPr>
@@ -11576,7 +11053,6 @@
         </w:rPr>
         <w:t>(</w:t>
       </w:r>
-      <w:proofErr w:type="gramEnd"/>
       <w:r>
         <w:rPr>
           <w:rFonts w:ascii="Courier New" w:eastAsia="Times New Roman" w:hAnsi="Courier New" w:cs="Courier New"/>
@@ -11740,20 +11216,7 @@
           <w:szCs w:val="20"/>
           <w:lang w:eastAsia="en-IN"/>
         </w:rPr>
-        <w:t>STD_LOGIC_</w:t>
-      </w:r>
-      <w:proofErr w:type="gramStart"/>
-      <w:r>
-        <w:rPr>
-          <w:rFonts w:ascii="Courier New" w:eastAsia="Times New Roman" w:hAnsi="Courier New" w:cs="Courier New"/>
-          <w:b/>
-          <w:bCs/>
-          <w:color w:val="333399"/>
-          <w:sz w:val="20"/>
-          <w:szCs w:val="20"/>
-          <w:lang w:eastAsia="en-IN"/>
-        </w:rPr>
-        <w:t>VECTOR</w:t>
+        <w:t>STD_LOGIC_VECTOR</w:t>
       </w:r>
       <w:r>
         <w:rPr>
@@ -11765,7 +11228,6 @@
         </w:rPr>
         <w:t>(</w:t>
       </w:r>
-      <w:proofErr w:type="gramEnd"/>
       <w:r>
         <w:rPr>
           <w:rFonts w:ascii="Courier New" w:eastAsia="Times New Roman" w:hAnsi="Courier New" w:cs="Courier New"/>
@@ -11929,20 +11391,7 @@
           <w:szCs w:val="20"/>
           <w:lang w:eastAsia="en-IN"/>
         </w:rPr>
-        <w:t>STD_</w:t>
-      </w:r>
-      <w:proofErr w:type="gramStart"/>
-      <w:r>
-        <w:rPr>
-          <w:rFonts w:ascii="Courier New" w:eastAsia="Times New Roman" w:hAnsi="Courier New" w:cs="Courier New"/>
-          <w:b/>
-          <w:bCs/>
-          <w:color w:val="333399"/>
-          <w:sz w:val="20"/>
-          <w:szCs w:val="20"/>
-          <w:lang w:eastAsia="en-IN"/>
-        </w:rPr>
-        <w:t>LOGIC</w:t>
+        <w:t>STD_LOGIC</w:t>
       </w:r>
       <w:r>
         <w:rPr>
@@ -11954,7 +11403,6 @@
         </w:rPr>
         <w:t>:=</w:t>
       </w:r>
-      <w:proofErr w:type="gramEnd"/>
       <w:r>
         <w:rPr>
           <w:rFonts w:ascii="Courier New" w:eastAsia="Times New Roman" w:hAnsi="Courier New" w:cs="Courier New"/>
@@ -12788,6 +12236,53 @@
     </w:p>
     <w:p>
       <w:pPr>
+        <w:rPr>
+          <w:lang w:eastAsia="en-IN"/>
+        </w:rPr>
+      </w:pPr>
+      <w:r>
+        <w:rPr>
+          <w:lang w:eastAsia="en-IN"/>
+        </w:rPr>
+        <w:drawing>
+          <wp:inline distT="0" distB="0" distL="0" distR="0" wp14:anchorId="64BE5DC2" wp14:editId="3D15268D">
+            <wp:extent cx="6645910" cy="2070735"/>
+            <wp:effectExtent l="0" t="0" r="2540" b="5715"/>
+            <wp:docPr id="11" name="Picture 11"/>
+            <wp:cNvGraphicFramePr>
+              <a:graphicFrameLocks xmlns:a="http://schemas.openxmlformats.org/drawingml/2006/main" noChangeAspect="1"/>
+            </wp:cNvGraphicFramePr>
+            <a:graphic xmlns:a="http://schemas.openxmlformats.org/drawingml/2006/main">
+              <a:graphicData uri="http://schemas.openxmlformats.org/drawingml/2006/picture">
+                <pic:pic xmlns:pic="http://schemas.openxmlformats.org/drawingml/2006/picture">
+                  <pic:nvPicPr>
+                    <pic:cNvPr id="1" name=""/>
+                    <pic:cNvPicPr/>
+                  </pic:nvPicPr>
+                  <pic:blipFill>
+                    <a:blip r:embed="rId19"/>
+                    <a:stretch>
+                      <a:fillRect/>
+                    </a:stretch>
+                  </pic:blipFill>
+                  <pic:spPr>
+                    <a:xfrm>
+                      <a:off x="0" y="0"/>
+                      <a:ext cx="6645910" cy="2070735"/>
+                    </a:xfrm>
+                    <a:prstGeom prst="rect">
+                      <a:avLst/>
+                    </a:prstGeom>
+                  </pic:spPr>
+                </pic:pic>
+              </a:graphicData>
+            </a:graphic>
+          </wp:inline>
+        </w:drawing>
+      </w:r>
+    </w:p>
+    <w:p>
+      <w:pPr>
         <w:pStyle w:val="Heading2"/>
         <w:numPr>
           <w:ilvl w:val="1"/>
@@ -12799,6 +12294,61 @@
           <w:lang w:eastAsia="en-IN"/>
         </w:rPr>
       </w:pPr>
+      <w:r>
+        <w:rPr>
+          <w:lang w:eastAsia="en-IN"/>
+        </w:rPr>
+        <w:lastRenderedPageBreak/>
+        <w:drawing>
+          <wp:anchor distT="0" distB="0" distL="114300" distR="114300" simplePos="0" relativeHeight="251667456" behindDoc="0" locked="0" layoutInCell="1" allowOverlap="1" wp14:anchorId="5E56A059" wp14:editId="26976FF2">
+            <wp:simplePos x="0" y="0"/>
+            <wp:positionH relativeFrom="margin">
+              <wp:align>center</wp:align>
+            </wp:positionH>
+            <wp:positionV relativeFrom="paragraph">
+              <wp:posOffset>284480</wp:posOffset>
+            </wp:positionV>
+            <wp:extent cx="6081287" cy="4671465"/>
+            <wp:effectExtent l="0" t="0" r="0" b="0"/>
+            <wp:wrapSquare wrapText="bothSides"/>
+            <wp:docPr id="12" name="Picture 12"/>
+            <wp:cNvGraphicFramePr>
+              <a:graphicFrameLocks xmlns:a="http://schemas.openxmlformats.org/drawingml/2006/main" noChangeAspect="1"/>
+            </wp:cNvGraphicFramePr>
+            <a:graphic xmlns:a="http://schemas.openxmlformats.org/drawingml/2006/main">
+              <a:graphicData uri="http://schemas.openxmlformats.org/drawingml/2006/picture">
+                <pic:pic xmlns:pic="http://schemas.openxmlformats.org/drawingml/2006/picture">
+                  <pic:nvPicPr>
+                    <pic:cNvPr id="1" name=""/>
+                    <pic:cNvPicPr/>
+                  </pic:nvPicPr>
+                  <pic:blipFill>
+                    <a:blip r:embed="rId20">
+                      <a:extLst>
+                        <a:ext uri="{28A0092B-C50C-407E-A947-70E740481C1C}">
+                          <a14:useLocalDpi xmlns:a14="http://schemas.microsoft.com/office/drawing/2010/main" val="0"/>
+                        </a:ext>
+                      </a:extLst>
+                    </a:blip>
+                    <a:stretch>
+                      <a:fillRect/>
+                    </a:stretch>
+                  </pic:blipFill>
+                  <pic:spPr>
+                    <a:xfrm>
+                      <a:off x="0" y="0"/>
+                      <a:ext cx="6081287" cy="4671465"/>
+                    </a:xfrm>
+                    <a:prstGeom prst="rect">
+                      <a:avLst/>
+                    </a:prstGeom>
+                  </pic:spPr>
+                </pic:pic>
+              </a:graphicData>
+            </a:graphic>
+          </wp:anchor>
+        </w:drawing>
+      </w:r>
       <w:r>
         <w:rPr>
           <w:rFonts w:eastAsia="Times New Roman"/>
@@ -13256,29 +12806,7 @@
           <w:szCs w:val="20"/>
           <w:lang w:eastAsia="en-IN"/>
         </w:rPr>
-        <w:t xml:space="preserve"> </w:t>
-      </w:r>
-      <w:proofErr w:type="gramStart"/>
-      <w:r>
-        <w:rPr>
-          <w:rFonts w:ascii="Courier New" w:eastAsia="Times New Roman" w:hAnsi="Courier New" w:cs="Courier New"/>
-          <w:color w:val="333333"/>
-          <w:sz w:val="20"/>
-          <w:szCs w:val="20"/>
-          <w:lang w:eastAsia="en-IN"/>
-        </w:rPr>
-        <w:t>( a</w:t>
-      </w:r>
-      <w:proofErr w:type="gramEnd"/>
-      <w:r>
-        <w:rPr>
-          <w:rFonts w:ascii="Courier New" w:eastAsia="Times New Roman" w:hAnsi="Courier New" w:cs="Courier New"/>
-          <w:color w:val="333333"/>
-          <w:sz w:val="20"/>
-          <w:szCs w:val="20"/>
-          <w:lang w:eastAsia="en-IN"/>
-        </w:rPr>
-        <w:t xml:space="preserve">, b, c, d: </w:t>
+        <w:t xml:space="preserve"> ( a, b, c, d: </w:t>
       </w:r>
       <w:r>
         <w:rPr>
@@ -13418,41 +12946,17 @@
           <w:szCs w:val="20"/>
           <w:lang w:eastAsia="en-IN"/>
         </w:rPr>
-        <w:t>STD_</w:t>
-      </w:r>
-      <w:proofErr w:type="gramStart"/>
-      <w:r>
-        <w:rPr>
-          <w:rFonts w:ascii="Courier New" w:eastAsia="Times New Roman" w:hAnsi="Courier New" w:cs="Courier New"/>
-          <w:b/>
-          <w:bCs/>
-          <w:color w:val="333399"/>
-          <w:sz w:val="20"/>
-          <w:szCs w:val="20"/>
-          <w:lang w:eastAsia="en-IN"/>
-        </w:rPr>
-        <w:t>LOGIC</w:t>
-      </w:r>
-      <w:r>
-        <w:rPr>
-          <w:rFonts w:ascii="Courier New" w:eastAsia="Times New Roman" w:hAnsi="Courier New" w:cs="Courier New"/>
-          <w:color w:val="333333"/>
-          <w:sz w:val="20"/>
-          <w:szCs w:val="20"/>
-          <w:lang w:eastAsia="en-IN"/>
-        </w:rPr>
-        <w:t xml:space="preserve"> :</w:t>
-      </w:r>
-      <w:proofErr w:type="gramEnd"/>
-      <w:r>
-        <w:rPr>
-          <w:rFonts w:ascii="Courier New" w:eastAsia="Times New Roman" w:hAnsi="Courier New" w:cs="Courier New"/>
-          <w:color w:val="333333"/>
-          <w:sz w:val="20"/>
-          <w:szCs w:val="20"/>
-          <w:lang w:eastAsia="en-IN"/>
-        </w:rPr>
-        <w:t xml:space="preserve">= </w:t>
+        <w:t>STD_LOGIC</w:t>
+      </w:r>
+      <w:r>
+        <w:rPr>
+          <w:rFonts w:ascii="Courier New" w:eastAsia="Times New Roman" w:hAnsi="Courier New" w:cs="Courier New"/>
+          <w:color w:val="333333"/>
+          <w:sz w:val="20"/>
+          <w:szCs w:val="20"/>
+          <w:lang w:eastAsia="en-IN"/>
+        </w:rPr>
+        <w:t xml:space="preserve"> := </w:t>
       </w:r>
       <w:r>
         <w:rPr>
@@ -13794,20 +13298,7 @@
           <w:szCs w:val="20"/>
           <w:lang w:eastAsia="en-IN"/>
         </w:rPr>
-        <w:t>STD_</w:t>
-      </w:r>
-      <w:proofErr w:type="gramStart"/>
-      <w:r>
-        <w:rPr>
-          <w:rFonts w:ascii="Courier New" w:eastAsia="Times New Roman" w:hAnsi="Courier New" w:cs="Courier New"/>
-          <w:b/>
-          <w:bCs/>
-          <w:color w:val="333399"/>
-          <w:sz w:val="20"/>
-          <w:szCs w:val="20"/>
-          <w:lang w:eastAsia="en-IN"/>
-        </w:rPr>
-        <w:t>LOGIC</w:t>
+        <w:t>STD_LOGIC</w:t>
       </w:r>
       <w:r>
         <w:rPr>
@@ -13819,7 +13310,6 @@
         </w:rPr>
         <w:t>:=</w:t>
       </w:r>
-      <w:proofErr w:type="gramEnd"/>
       <w:r>
         <w:rPr>
           <w:rFonts w:ascii="Courier New" w:eastAsia="Times New Roman" w:hAnsi="Courier New" w:cs="Courier New"/>
@@ -13914,20 +13404,7 @@
           <w:szCs w:val="20"/>
           <w:lang w:eastAsia="en-IN"/>
         </w:rPr>
-        <w:t>STD_LOGIC_</w:t>
-      </w:r>
-      <w:proofErr w:type="gramStart"/>
-      <w:r>
-        <w:rPr>
-          <w:rFonts w:ascii="Courier New" w:eastAsia="Times New Roman" w:hAnsi="Courier New" w:cs="Courier New"/>
-          <w:b/>
-          <w:bCs/>
-          <w:color w:val="333399"/>
-          <w:sz w:val="20"/>
-          <w:szCs w:val="20"/>
-          <w:lang w:eastAsia="en-IN"/>
-        </w:rPr>
-        <w:t>VECTOR</w:t>
+        <w:t>STD_LOGIC_VECTOR</w:t>
       </w:r>
       <w:r>
         <w:rPr>
@@ -13939,7 +13416,6 @@
         </w:rPr>
         <w:t>:=</w:t>
       </w:r>
-      <w:proofErr w:type="gramEnd"/>
       <w:r>
         <w:rPr>
           <w:rFonts w:ascii="Courier New" w:eastAsia="Times New Roman" w:hAnsi="Courier New" w:cs="Courier New"/>
@@ -14141,7 +13617,6 @@
           <w:szCs w:val="20"/>
           <w:lang w:eastAsia="en-IN"/>
         </w:rPr>
-        <w:lastRenderedPageBreak/>
         <w:t xml:space="preserve">    P0: </w:t>
       </w:r>
       <w:r>
@@ -14502,6 +13977,7 @@
           <w:szCs w:val="20"/>
           <w:lang w:eastAsia="en-IN"/>
         </w:rPr>
+        <w:lastRenderedPageBreak/>
         <w:t xml:space="preserve">            I3 &lt;= a </w:t>
       </w:r>
       <w:r>
@@ -15633,6 +15109,53 @@
     </w:p>
     <w:p>
       <w:pPr>
+        <w:rPr>
+          <w:lang w:eastAsia="en-IN"/>
+        </w:rPr>
+      </w:pPr>
+      <w:r>
+        <w:rPr>
+          <w:lang w:eastAsia="en-IN"/>
+        </w:rPr>
+        <w:drawing>
+          <wp:inline distT="0" distB="0" distL="0" distR="0" wp14:anchorId="4F3FC39B" wp14:editId="7BB13F5C">
+            <wp:extent cx="6645910" cy="3001645"/>
+            <wp:effectExtent l="0" t="0" r="2540" b="8255"/>
+            <wp:docPr id="13" name="Picture 13"/>
+            <wp:cNvGraphicFramePr>
+              <a:graphicFrameLocks xmlns:a="http://schemas.openxmlformats.org/drawingml/2006/main" noChangeAspect="1"/>
+            </wp:cNvGraphicFramePr>
+            <a:graphic xmlns:a="http://schemas.openxmlformats.org/drawingml/2006/main">
+              <a:graphicData uri="http://schemas.openxmlformats.org/drawingml/2006/picture">
+                <pic:pic xmlns:pic="http://schemas.openxmlformats.org/drawingml/2006/picture">
+                  <pic:nvPicPr>
+                    <pic:cNvPr id="1" name=""/>
+                    <pic:cNvPicPr/>
+                  </pic:nvPicPr>
+                  <pic:blipFill>
+                    <a:blip r:embed="rId21"/>
+                    <a:stretch>
+                      <a:fillRect/>
+                    </a:stretch>
+                  </pic:blipFill>
+                  <pic:spPr>
+                    <a:xfrm>
+                      <a:off x="0" y="0"/>
+                      <a:ext cx="6645910" cy="3001645"/>
+                    </a:xfrm>
+                    <a:prstGeom prst="rect">
+                      <a:avLst/>
+                    </a:prstGeom>
+                  </pic:spPr>
+                </pic:pic>
+              </a:graphicData>
+            </a:graphic>
+          </wp:inline>
+        </w:drawing>
+      </w:r>
+    </w:p>
+    <w:p>
+      <w:pPr>
         <w:pStyle w:val="Heading2"/>
         <w:numPr>
           <w:ilvl w:val="1"/>
@@ -15661,6 +15184,13 @@
         </w:rPr>
         <w:t>:</w:t>
       </w:r>
+    </w:p>
+    <w:p>
+      <w:pPr>
+        <w:rPr>
+          <w:lang w:eastAsia="en-IN"/>
+        </w:rPr>
+      </w:pPr>
     </w:p>
     <w:p>
       <w:pPr>
@@ -16105,6 +15635,7 @@
           <w:szCs w:val="20"/>
           <w:lang w:eastAsia="en-IN"/>
         </w:rPr>
+        <w:lastRenderedPageBreak/>
         <w:t>entity</w:t>
       </w:r>
       <w:r>
@@ -16215,29 +15746,7 @@
           <w:szCs w:val="20"/>
           <w:lang w:eastAsia="en-IN"/>
         </w:rPr>
-        <w:t xml:space="preserve"> </w:t>
-      </w:r>
-      <w:proofErr w:type="gramStart"/>
-      <w:r>
-        <w:rPr>
-          <w:rFonts w:ascii="Courier New" w:eastAsia="Times New Roman" w:hAnsi="Courier New" w:cs="Courier New"/>
-          <w:color w:val="333333"/>
-          <w:sz w:val="20"/>
-          <w:szCs w:val="20"/>
-          <w:lang w:eastAsia="en-IN"/>
-        </w:rPr>
-        <w:t>( a</w:t>
-      </w:r>
-      <w:proofErr w:type="gramEnd"/>
-      <w:r>
-        <w:rPr>
-          <w:rFonts w:ascii="Courier New" w:eastAsia="Times New Roman" w:hAnsi="Courier New" w:cs="Courier New"/>
-          <w:color w:val="333333"/>
-          <w:sz w:val="20"/>
-          <w:szCs w:val="20"/>
-          <w:lang w:eastAsia="en-IN"/>
-        </w:rPr>
-        <w:t xml:space="preserve">, ctrl : </w:t>
+        <w:t xml:space="preserve"> ( a, ctrl : </w:t>
       </w:r>
       <w:r>
         <w:rPr>
@@ -16449,7 +15958,6 @@
         </w:rPr>
         <w:t>0</w:t>
       </w:r>
-      <w:proofErr w:type="gramStart"/>
       <w:r>
         <w:rPr>
           <w:rFonts w:ascii="Courier New" w:eastAsia="Times New Roman" w:hAnsi="Courier New" w:cs="Courier New"/>
@@ -16460,7 +15968,6 @@
         </w:rPr>
         <w:t>):=</w:t>
       </w:r>
-      <w:proofErr w:type="gramEnd"/>
       <w:r>
         <w:rPr>
           <w:rFonts w:ascii="Courier New" w:eastAsia="Times New Roman" w:hAnsi="Courier New" w:cs="Courier New"/>
@@ -16522,29 +16029,7 @@
           <w:szCs w:val="20"/>
           <w:lang w:eastAsia="en-IN"/>
         </w:rPr>
-        <w:t xml:space="preserve">           y</w:t>
-      </w:r>
-      <w:proofErr w:type="gramStart"/>
-      <w:r>
-        <w:rPr>
-          <w:rFonts w:ascii="Courier New" w:eastAsia="Times New Roman" w:hAnsi="Courier New" w:cs="Courier New"/>
-          <w:color w:val="333333"/>
-          <w:sz w:val="20"/>
-          <w:szCs w:val="20"/>
-          <w:lang w:eastAsia="en-IN"/>
-        </w:rPr>
-        <w:t>2 :</w:t>
-      </w:r>
-      <w:proofErr w:type="gramEnd"/>
-      <w:r>
-        <w:rPr>
-          <w:rFonts w:ascii="Courier New" w:eastAsia="Times New Roman" w:hAnsi="Courier New" w:cs="Courier New"/>
-          <w:color w:val="333333"/>
-          <w:sz w:val="20"/>
-          <w:szCs w:val="20"/>
-          <w:lang w:eastAsia="en-IN"/>
-        </w:rPr>
-        <w:t xml:space="preserve"> </w:t>
+        <w:t xml:space="preserve">           y2 : </w:t>
       </w:r>
       <w:proofErr w:type="spellStart"/>
       <w:r>
@@ -17673,7 +17158,6 @@
           <w:szCs w:val="20"/>
           <w:lang w:eastAsia="en-IN"/>
         </w:rPr>
-        <w:lastRenderedPageBreak/>
         <w:t xml:space="preserve">                y1 &lt;= y1(</w:t>
       </w:r>
       <w:r>

</xml_diff>